<commit_message>
submit Hyogo P U
</commit_message>
<xml_diff>
--- a/achievements/Publication_list_JP.docx
+++ b/achievements/Publication_list_JP.docx
@@ -98,6 +98,9 @@
         <w:t>*, Yoko Chiba, Ryuhei Nakamura</w:t>
       </w:r>
       <w:r>
+        <w:t>:</w:t>
+      </w:r>
+      <w:r>
         <w:rPr>
           <w:b/>
         </w:rPr>
@@ -125,56 +128,291 @@
         <w:t xml:space="preserve">, </w:t>
       </w:r>
       <w:r>
-        <w:rPr>
-          <w:b/>
-        </w:rPr>
+        <w:t>141</w:t>
+      </w:r>
+      <w:r>
+        <w:t>, (</w:t>
+      </w:r>
+      <w:r>
         <w:t>2023</w:t>
       </w:r>
       <w:r>
+        <w:t xml:space="preserve">), </w:t>
+      </w:r>
+      <w:r>
+        <w:t>4860</w:t>
+      </w:r>
+      <w:r>
+        <w:t>.</w:t>
+        <w:br/>
+      </w:r>
+      <w:r>
+        <w:rPr>
+          <w:rFonts w:ascii="Arial" w:hAnsi="Arial"/>
+          <w:b/>
+          <w:color w:val="B10026"/>
+        </w:rPr>
+        <w:t>代表論文 1</w:t>
+        <w:br/>
+      </w:r>
+    </w:p>
+    <w:p>
+      <w:r>
+        <w:t xml:space="preserve">2.  </w:t>
+      </w:r>
+      <w:r>
+        <w:t xml:space="preserve">Koichi Yatsuzuka, Kiyohiro Adachi, Daisuke Hashizume, Ryuhei Nakamura*, </w:t>
+      </w:r>
+      <w:r>
+        <w:rPr>
+          <w:b/>
+          <w:u w:val="single"/>
+        </w:rPr>
+        <w:t>Hideshi Ooka</w:t>
+      </w:r>
+      <w:r>
+        <w:t>*</w:t>
+      </w:r>
+      <w:r>
+        <w:t>:</w:t>
+      </w:r>
+      <w:r>
+        <w:rPr>
+          <w:b/>
+        </w:rPr>
+        <w:t xml:space="preserve"> "</w:t>
+      </w:r>
+      <w:r>
+        <w:rPr>
+          <w:b/>
+        </w:rPr>
+        <w:t>A Non-Rate-Determining Redox Process Dictates the Oxygen Evolution Tafel Slope of MnO$_2$</w:t>
+      </w:r>
+      <w:r>
+        <w:rPr>
+          <w:b/>
+        </w:rPr>
+        <w:t xml:space="preserve">" </w:t>
+      </w:r>
+      <w:r>
+        <w:rPr>
+          <w:i/>
+        </w:rPr>
+        <w:t>ChemRxiv</w:t>
+      </w:r>
+      <w:r>
         <w:t xml:space="preserve">, </w:t>
       </w:r>
+      <w:r/>
+      <w:r>
+        <w:t>, (</w:t>
+      </w:r>
+      <w:r>
+        <w:t>2023</w:t>
+      </w:r>
+      <w:r>
+        <w:t xml:space="preserve">), </w:t>
+      </w:r>
+      <w:r>
+        <w:t>10.26434/chemrxiv-2023-lkdf3</w:t>
+      </w:r>
+      <w:r>
+        <w:t xml:space="preserve"> (</w:t>
+      </w:r>
       <w:r>
         <w:rPr>
           <w:i/>
         </w:rPr>
-        <w:t>141</w:t>
+        <w:t>submitted to J. Phys. Chem. Lett.</w:t>
+      </w:r>
+      <w:r>
+        <w:t>)</w:t>
+      </w:r>
+      <w:r>
+        <w:t>.</w:t>
+        <w:br/>
+      </w:r>
+    </w:p>
+    <w:p>
+      <w:r>
+        <w:t xml:space="preserve">3.  </w:t>
+      </w:r>
+      <w:r>
+        <w:t xml:space="preserve">Yoko Chiba*, </w:t>
+      </w:r>
+      <w:r>
+        <w:rPr>
+          <w:b/>
+          <w:u w:val="single"/>
+        </w:rPr>
+        <w:t>Hideshi Ooka</w:t>
+      </w:r>
+      <w:r>
+        <w:t>*, Marie E. Wintzer, Nao Tsunematsu, Takehiro Suzuki, Naoshi Dohmae, Ryuhei Nakamura</w:t>
+      </w:r>
+      <w:r>
+        <w:t>:</w:t>
+      </w:r>
+      <w:r>
+        <w:rPr>
+          <w:b/>
+        </w:rPr>
+        <w:t xml:space="preserve"> "</w:t>
+      </w:r>
+      <w:r>
+        <w:rPr>
+          <w:b/>
+        </w:rPr>
+        <w:t>Diverse Phosphoserine Phosphatases Exhibit Maximum Activity at an Intermediate Binding Affinity in Accord With the Sabatier Principle of Catalysis</w:t>
+      </w:r>
+      <w:r>
+        <w:rPr>
+          <w:b/>
+        </w:rPr>
+        <w:t xml:space="preserve">" </w:t>
+      </w:r>
+      <w:r>
+        <w:rPr>
+          <w:i/>
+        </w:rPr>
+        <w:t>bioRxiv</w:t>
       </w:r>
       <w:r>
         <w:t xml:space="preserve">, </w:t>
       </w:r>
-      <w:r>
-        <w:t>4860</w:t>
+      <w:r/>
+      <w:r>
+        <w:t>, (</w:t>
+      </w:r>
+      <w:r>
+        <w:t>2023</w:t>
+      </w:r>
+      <w:r>
+        <w:t xml:space="preserve">), </w:t>
+      </w:r>
+      <w:r>
+        <w:t>10.1101/2023.03.10.532031</w:t>
+      </w:r>
+      <w:r>
+        <w:t xml:space="preserve"> (</w:t>
+      </w:r>
+      <w:r>
+        <w:rPr>
+          <w:i/>
+        </w:rPr>
+        <w:t>submitted to Angew. Chem. Int. Ed.</w:t>
+      </w:r>
+      <w:r>
+        <w:t>)</w:t>
       </w:r>
       <w:r>
         <w:t>.</w:t>
         <w:br/>
       </w:r>
+    </w:p>
+    <w:p>
+      <w:r>
+        <w:t xml:space="preserve">4.  </w:t>
+      </w:r>
+      <w:r/>
+      <w:r>
+        <w:rPr>
+          <w:b/>
+          <w:u w:val="single"/>
+        </w:rPr>
+        <w:t>Hideshi Ooka</w:t>
+      </w:r>
+      <w:r>
+        <w:t>*, Marie E. Wintzer, Hirokazu Komatsu, Kiyohiro Adachi, Ailong Li, Shuang Kong, Daisuke Hashizume, Atsushi Mochizuki, Ryuhei Nakamura*</w:t>
+      </w:r>
+      <w:r>
+        <w:t>:</w:t>
+      </w:r>
+      <w:r>
+        <w:rPr>
+          <w:b/>
+        </w:rPr>
+        <w:t xml:space="preserve"> "</w:t>
+      </w:r>
+      <w:r>
+        <w:rPr>
+          <w:b/>
+        </w:rPr>
+        <w:t>Dissipation Lifetime of Catalysis as a Dynamical System</w:t>
+      </w:r>
+      <w:r>
+        <w:rPr>
+          <w:b/>
+        </w:rPr>
+        <w:t xml:space="preserve">" </w:t>
+      </w:r>
+      <w:r>
+        <w:rPr>
+          <w:i/>
+        </w:rPr>
+        <w:t>ChemRxiv</w:t>
+      </w:r>
+      <w:r>
+        <w:t xml:space="preserve">, </w:t>
+      </w:r>
+      <w:r/>
+      <w:r>
+        <w:t>, (</w:t>
+      </w:r>
+      <w:r>
+        <w:t>2023</w:t>
+      </w:r>
+      <w:r>
+        <w:t xml:space="preserve">), </w:t>
+      </w:r>
+      <w:r>
+        <w:t>10.26434/chemrxiv-2023-7w3gk</w:t>
+      </w:r>
+      <w:r>
+        <w:t xml:space="preserve"> (</w:t>
+      </w:r>
+      <w:r>
+        <w:rPr>
+          <w:i/>
+        </w:rPr>
+        <w:t>under review at Phys. Rev. Lett.</w:t>
+      </w:r>
+      <w:r>
+        <w:t>)</w:t>
+      </w:r>
+      <w:r>
+        <w:t>.</w:t>
+        <w:br/>
+      </w:r>
       <w:r>
         <w:rPr>
           <w:rFonts w:ascii="Arial" w:hAnsi="Arial"/>
           <w:b/>
           <w:color w:val="B10026"/>
         </w:rPr>
-        <w:t>代表論文 1</w:t>
-        <w:br/>
-      </w:r>
-    </w:p>
-    <w:p>
-      <w:r>
-        <w:t xml:space="preserve">2.  </w:t>
-      </w:r>
-      <w:r>
-        <w:t xml:space="preserve">Koichi Yatsuzuka, Kiyohiro Adachi, Daisuke Hashizume, Ryuhei Nakamura*, </w:t>
-      </w:r>
-      <w:r>
-        <w:rPr>
-          <w:b/>
-          <w:u w:val="single"/>
-        </w:rPr>
-        <w:t>Hideshi Ooka</w:t>
-      </w:r>
-      <w:r>
-        <w:t>*</w:t>
+        <w:t>代表論文 2</w:t>
+        <w:br/>
+      </w:r>
+    </w:p>
+    <w:p>
+      <w:r>
+        <w:t xml:space="preserve">5.  </w:t>
+      </w:r>
+      <w:r>
+        <w:t xml:space="preserve">Daoping He*, </w:t>
+      </w:r>
+      <w:r>
+        <w:rPr>
+          <w:b/>
+          <w:u w:val="single"/>
+        </w:rPr>
+        <w:t>Hideshi Ooka</w:t>
+      </w:r>
+      <w:r>
+        <w:t>, Yamei Li, Yujeong Kim, Akira Yamaguchi, Kiyohiro Adachi, Daisuke Hashizume, Naohiro Yoshida, Sakae Toyoda, Sun Hee Kim, Ryuhei Nakamura*</w:t>
+      </w:r>
+      <w:r>
+        <w:t>:</w:t>
       </w:r>
       <w:r>
         <w:rPr>
@@ -186,7 +424,7 @@
         <w:rPr>
           <w:b/>
         </w:rPr>
-        <w:t>A Non-Rate-Determining Redox Process Dictates the Oxygen Evolution Tafel Slope of MnO$_2$</w:t>
+        <w:t>Regulation of the Electrocatalytic Nitrogen Cycle Based on Sequential Proton-Electron Transfer</w:t>
       </w:r>
       <w:r>
         <w:rPr>
@@ -198,56 +436,191 @@
         <w:rPr>
           <w:i/>
         </w:rPr>
-        <w:t>ChemRxiv</w:t>
+        <w:t>Nat. Catal.</w:t>
       </w:r>
       <w:r>
         <w:t xml:space="preserve">, </w:t>
       </w:r>
       <w:r>
-        <w:rPr>
-          <w:b/>
-        </w:rPr>
-        <w:t>2023</w:t>
+        <w:t>5</w:t>
+      </w:r>
+      <w:r>
+        <w:t>, (</w:t>
+      </w:r>
+      <w:r>
+        <w:t>2022</w:t>
+      </w:r>
+      <w:r>
+        <w:t xml:space="preserve">), </w:t>
+      </w:r>
+      <w:r>
+        <w:t>798--806</w:t>
+      </w:r>
+      <w:r>
+        <w:t>.</w:t>
+        <w:br/>
+      </w:r>
+    </w:p>
+    <w:p>
+      <w:r>
+        <w:t xml:space="preserve">6.  </w:t>
+      </w:r>
+      <w:r>
+        <w:t xml:space="preserve">Ailong Li, Shuang Kong, Chenxi Guo, </w:t>
+      </w:r>
+      <w:r>
+        <w:rPr>
+          <w:b/>
+          <w:u w:val="single"/>
+        </w:rPr>
+        <w:t>Hideshi Ooka</w:t>
+      </w:r>
+      <w:r>
+        <w:t>, Kiyohiro Adachi, Daisuke Hashizume, Qike Jiang, Hongxian Han, Jianping Xiao*, Ryuhei Nakamura*</w:t>
+      </w:r>
+      <w:r>
+        <w:t>:</w:t>
+      </w:r>
+      <w:r>
+        <w:rPr>
+          <w:b/>
+        </w:rPr>
+        <w:t xml:space="preserve"> "</w:t>
+      </w:r>
+      <w:r>
+        <w:rPr>
+          <w:b/>
+        </w:rPr>
+        <w:t>Enhancing the Stability of Cobalt Spinel Oxide Towards Sustainable Oxygen Evolution in Acid</w:t>
+      </w:r>
+      <w:r>
+        <w:rPr>
+          <w:b/>
+        </w:rPr>
+        <w:t xml:space="preserve">" </w:t>
+      </w:r>
+      <w:r>
+        <w:rPr>
+          <w:i/>
+        </w:rPr>
+        <w:t>Nat. Catal.</w:t>
       </w:r>
       <w:r>
         <w:t xml:space="preserve">, </w:t>
       </w:r>
       <w:r>
-        <w:t>10.26434/chemrxiv-2023-lkdf3</w:t>
-      </w:r>
-      <w:r>
-        <w:t xml:space="preserve"> (</w:t>
+        <w:t>5</w:t>
+      </w:r>
+      <w:r>
+        <w:t>, (</w:t>
+      </w:r>
+      <w:r>
+        <w:t>2022</w:t>
+      </w:r>
+      <w:r>
+        <w:t xml:space="preserve">), </w:t>
+      </w:r>
+      <w:r>
+        <w:t>109--118</w:t>
+      </w:r>
+      <w:r>
+        <w:t>.</w:t>
+        <w:br/>
+      </w:r>
+    </w:p>
+    <w:p>
+      <w:r>
+        <w:t xml:space="preserve">7.  </w:t>
+      </w:r>
+      <w:r/>
+      <w:r>
+        <w:rPr>
+          <w:b/>
+          <w:u w:val="single"/>
+        </w:rPr>
+        <w:t>Hideshi Ooka</w:t>
+      </w:r>
+      <w:r>
+        <w:t>*, Marie E. Wintzer, Ryuhei Nakamura</w:t>
+      </w:r>
+      <w:r>
+        <w:t>:</w:t>
+      </w:r>
+      <w:r>
+        <w:rPr>
+          <w:b/>
+        </w:rPr>
+        <w:t xml:space="preserve"> "</w:t>
+      </w:r>
+      <w:r>
+        <w:rPr>
+          <w:b/>
+        </w:rPr>
+        <w:t>Non-Zero Binding Enhances Kinetics of Catalysis: Machine Learning Analysis on the Experimental Hydrogen Binding Energy of Platinum</w:t>
+      </w:r>
+      <w:r>
+        <w:rPr>
+          <w:b/>
+        </w:rPr>
+        <w:t xml:space="preserve">" </w:t>
       </w:r>
       <w:r>
         <w:rPr>
           <w:i/>
         </w:rPr>
-        <w:t>submitted to J. Phys. Chem. Lett.</w:t>
-      </w:r>
-      <w:r>
-        <w:t>)</w:t>
+        <w:t>ACS Catal.</w:t>
+      </w:r>
+      <w:r>
+        <w:t xml:space="preserve">, </w:t>
+      </w:r>
+      <w:r>
+        <w:t>11</w:t>
+      </w:r>
+      <w:r>
+        <w:t>, (</w:t>
+      </w:r>
+      <w:r>
+        <w:t>2021</w:t>
+      </w:r>
+      <w:r>
+        <w:t xml:space="preserve">), </w:t>
+      </w:r>
+      <w:r>
+        <w:t>6298--6303</w:t>
       </w:r>
       <w:r>
         <w:t>.</w:t>
         <w:br/>
       </w:r>
-    </w:p>
-    <w:p>
-      <w:r>
-        <w:t xml:space="preserve">3.  </w:t>
-      </w:r>
-      <w:r>
-        <w:t xml:space="preserve">Yoko Chiba*, </w:t>
-      </w:r>
-      <w:r>
-        <w:rPr>
-          <w:b/>
-          <w:u w:val="single"/>
-        </w:rPr>
-        <w:t>Hideshi Ooka</w:t>
-      </w:r>
-      <w:r>
-        <w:t>*, Marie E. Wintzer, Nao Tsunematsu, Takehiro Suzuki, Naoshi Dohmae, Ryuhei Nakamura</w:t>
+      <w:r>
+        <w:rPr>
+          <w:rFonts w:ascii="Arial" w:hAnsi="Arial"/>
+          <w:b/>
+          <w:color w:val="B10026"/>
+        </w:rPr>
+        <w:t>代表論文 3</w:t>
+        <w:br/>
+      </w:r>
+    </w:p>
+    <w:p>
+      <w:r>
+        <w:t xml:space="preserve">8.  </w:t>
+      </w:r>
+      <w:r>
+        <w:t xml:space="preserve">Ji-Eun Lee, Akira Yamaguchi, </w:t>
+      </w:r>
+      <w:r>
+        <w:rPr>
+          <w:b/>
+          <w:u w:val="single"/>
+        </w:rPr>
+        <w:t>Hideshi Ooka</w:t>
+      </w:r>
+      <w:r>
+        <w:t>, Tomohiro Kazami, Masahiro Miyauchi, Norio Kitadai, Ryuhei Nakamura*</w:t>
+      </w:r>
+      <w:r>
+        <w:t>:</w:t>
       </w:r>
       <w:r>
         <w:rPr>
@@ -259,7 +632,7 @@
         <w:rPr>
           <w:b/>
         </w:rPr>
-        <w:t>Diverse Phosphoserine Phosphatases Exhibit Maximum Activity at an Intermediate Binding Affinity in Accord With the Sabatier Principle of Catalysis</w:t>
+        <w:t>In Situ FTIR Study of CO$_2$ Reduction on Inorganic Analogues of Carbon Monoxide Dehydrogenase</w:t>
       </w:r>
       <w:r>
         <w:rPr>
@@ -271,34 +644,159 @@
         <w:rPr>
           <w:i/>
         </w:rPr>
-        <w:t>bioRxiv</w:t>
+        <w:t>Chem. Commun.</w:t>
       </w:r>
       <w:r>
         <w:t xml:space="preserve">, </w:t>
       </w:r>
       <w:r>
-        <w:rPr>
-          <w:b/>
-        </w:rPr>
-        <w:t>2023</w:t>
+        <w:t>57</w:t>
+      </w:r>
+      <w:r>
+        <w:t>, (</w:t>
+      </w:r>
+      <w:r>
+        <w:t>2021</w:t>
+      </w:r>
+      <w:r>
+        <w:t xml:space="preserve">), </w:t>
+      </w:r>
+      <w:r>
+        <w:t>3267--3270</w:t>
+      </w:r>
+      <w:r>
+        <w:t>.</w:t>
+        <w:br/>
+      </w:r>
+    </w:p>
+    <w:p>
+      <w:r>
+        <w:t xml:space="preserve">9.  </w:t>
+      </w:r>
+      <w:r>
+        <w:t xml:space="preserve">Daoping He, </w:t>
+      </w:r>
+      <w:r>
+        <w:rPr>
+          <w:b/>
+          <w:u w:val="single"/>
+        </w:rPr>
+        <w:t>Hideshi Ooka</w:t>
+      </w:r>
+      <w:r>
+        <w:t>, Yujeong Kim, Yamei Li, Fangming Jin*, Sun Hee Kim*, Ryuhei Nakamura*</w:t>
+      </w:r>
+      <w:r>
+        <w:t>:</w:t>
+      </w:r>
+      <w:r>
+        <w:rPr>
+          <w:b/>
+        </w:rPr>
+        <w:t xml:space="preserve"> "</w:t>
+      </w:r>
+      <w:r>
+        <w:rPr>
+          <w:b/>
+        </w:rPr>
+        <w:t>Atomic-Scale Evidence for Highly Selective Electrocatalytic N- N Coupling on Metallic MoS$_2$</w:t>
+      </w:r>
+      <w:r>
+        <w:rPr>
+          <w:b/>
+        </w:rPr>
+        <w:t xml:space="preserve">" </w:t>
+      </w:r>
+      <w:r>
+        <w:rPr>
+          <w:i/>
+        </w:rPr>
+        <w:t>Proc. Natl. Acad. Sci.</w:t>
       </w:r>
       <w:r>
         <w:t xml:space="preserve">, </w:t>
       </w:r>
       <w:r>
-        <w:t>10.1101/2023.03.10.532031</w:t>
-      </w:r>
-      <w:r>
-        <w:t xml:space="preserve"> (</w:t>
+        <w:t>117</w:t>
+      </w:r>
+      <w:r>
+        <w:t>, (</w:t>
+      </w:r>
+      <w:r>
+        <w:t>2020</w:t>
+      </w:r>
+      <w:r>
+        <w:t xml:space="preserve">), </w:t>
+      </w:r>
+      <w:r>
+        <w:t>31631--31638</w:t>
+      </w:r>
+      <w:r>
+        <w:t>.</w:t>
+        <w:br/>
+      </w:r>
+    </w:p>
+    <w:p>
+      <w:r>
+        <w:t xml:space="preserve">10.  </w:t>
+      </w:r>
+      <w:r>
+        <w:t xml:space="preserve">Yamei Li*, Yoo Kyung Go, </w:t>
+      </w:r>
+      <w:r>
+        <w:rPr>
+          <w:b/>
+          <w:u w:val="single"/>
+        </w:rPr>
+        <w:t>Hideshi Ooka</w:t>
+      </w:r>
+      <w:r>
+        <w:t>, Daoping He, Fangming Jin, Sun Hee Kim*, Ryuhei Nakamura*</w:t>
+      </w:r>
+      <w:r>
+        <w:t>:</w:t>
+      </w:r>
+      <w:r>
+        <w:rPr>
+          <w:b/>
+        </w:rPr>
+        <w:t xml:space="preserve"> "</w:t>
+      </w:r>
+      <w:r>
+        <w:rPr>
+          <w:b/>
+        </w:rPr>
+        <w:t>Enzyme Mimetic Active Intermediates for Nitrate Reduction in Neutral Aqueous Media</w:t>
+      </w:r>
+      <w:r>
+        <w:rPr>
+          <w:b/>
+        </w:rPr>
+        <w:t xml:space="preserve">" </w:t>
       </w:r>
       <w:r>
         <w:rPr>
           <w:i/>
         </w:rPr>
-        <w:t>submitted to Angew. Chem. Int. Ed.</w:t>
-      </w:r>
-      <w:r>
-        <w:t>)</w:t>
+        <w:t>Angew. Chem. Int. Ed.</w:t>
+      </w:r>
+      <w:r>
+        <w:t xml:space="preserve">, </w:t>
+      </w:r>
+      <w:r>
+        <w:t>59</w:t>
+      </w:r>
+      <w:r>
+        <w:t>, (</w:t>
+      </w:r>
+      <w:r>
+        <w:t>2020</w:t>
+      </w:r>
+      <w:r>
+        <w:t xml:space="preserve">), </w:t>
+      </w:r>
+      <w:r>
+        <w:t>9744--9750</w:t>
       </w:r>
       <w:r>
         <w:t>.</w:t>
@@ -307,18 +805,23 @@
     </w:p>
     <w:p>
       <w:r>
-        <w:t xml:space="preserve">4.  </w:t>
-      </w:r>
-      <w:r/>
-      <w:r>
-        <w:rPr>
-          <w:b/>
-          <w:u w:val="single"/>
-        </w:rPr>
-        <w:t>Hideshi Ooka</w:t>
-      </w:r>
-      <w:r>
-        <w:t>*, Marie E. Wintzer, Hirokazu Komatsu, Kiyohiro Adachi, Ailong Li, Shuang Kong, Daisuke Hashizume, Atsushi Mochizuki, Ryuhei Nakamura*</w:t>
+        <w:t xml:space="preserve">11.  </w:t>
+      </w:r>
+      <w:r>
+        <w:t xml:space="preserve">Daoping He, </w:t>
+      </w:r>
+      <w:r>
+        <w:rPr>
+          <w:b/>
+          <w:u w:val="single"/>
+        </w:rPr>
+        <w:t>Hideshi Ooka</w:t>
+      </w:r>
+      <w:r>
+        <w:t>, Yamei Li, Fangming Jin*, Ryuhei Nakamura*</w:t>
+      </w:r>
+      <w:r>
+        <w:t>:</w:t>
       </w:r>
       <w:r>
         <w:rPr>
@@ -330,7 +833,7 @@
         <w:rPr>
           <w:b/>
         </w:rPr>
-        <w:t>Dissipation Lifetime of Catalysis as a Dynamical System</w:t>
+        <w:t>Phase-Selective Hydrothermal Synthesis of Metallic MoS$_2$ at High Temperature</w:t>
       </w:r>
       <w:r>
         <w:rPr>
@@ -342,65 +845,462 @@
         <w:rPr>
           <w:i/>
         </w:rPr>
-        <w:t>ChemRxiv</w:t>
+        <w:t>Chem. Lett.</w:t>
       </w:r>
       <w:r>
         <w:t xml:space="preserve">, </w:t>
       </w:r>
       <w:r>
-        <w:rPr>
-          <w:b/>
-        </w:rPr>
-        <w:t>2023</w:t>
+        <w:t>58</w:t>
+      </w:r>
+      <w:r>
+        <w:t>, (</w:t>
+      </w:r>
+      <w:r>
+        <w:t>2019</w:t>
+      </w:r>
+      <w:r>
+        <w:t xml:space="preserve">), </w:t>
+      </w:r>
+      <w:r>
+        <w:t>5054--5058</w:t>
+      </w:r>
+      <w:r>
+        <w:t>.</w:t>
+        <w:br/>
+      </w:r>
+    </w:p>
+    <w:p>
+      <w:r>
+        <w:t xml:space="preserve">12.  </w:t>
+      </w:r>
+      <w:r/>
+      <w:r>
+        <w:rPr>
+          <w:b/>
+          <w:u w:val="single"/>
+        </w:rPr>
+        <w:t>Hideshi Ooka</w:t>
+      </w:r>
+      <w:r>
+        <w:t>*, Ryuhei Nakamura</w:t>
+      </w:r>
+      <w:r>
+        <w:t>:</w:t>
+      </w:r>
+      <w:r>
+        <w:rPr>
+          <w:b/>
+        </w:rPr>
+        <w:t xml:space="preserve"> "</w:t>
+      </w:r>
+      <w:r>
+        <w:rPr>
+          <w:b/>
+        </w:rPr>
+        <w:t>Shift of the Optimum Binding Energy at Higher Rates of Catalysis</w:t>
+      </w:r>
+      <w:r>
+        <w:rPr>
+          <w:b/>
+        </w:rPr>
+        <w:t xml:space="preserve">" </w:t>
+      </w:r>
+      <w:r>
+        <w:rPr>
+          <w:i/>
+        </w:rPr>
+        <w:t>J. Phys. Chem. Lett.</w:t>
       </w:r>
       <w:r>
         <w:t xml:space="preserve">, </w:t>
       </w:r>
       <w:r>
-        <w:t>10.26434/chemrxiv-2023-7w3gk</w:t>
-      </w:r>
-      <w:r>
-        <w:t xml:space="preserve"> (</w:t>
+        <w:t>10</w:t>
+      </w:r>
+      <w:r>
+        <w:t>, (</w:t>
+      </w:r>
+      <w:r>
+        <w:t>2019</w:t>
+      </w:r>
+      <w:r>
+        <w:t xml:space="preserve">), </w:t>
+      </w:r>
+      <w:r>
+        <w:t>6706--6713</w:t>
+      </w:r>
+      <w:r>
+        <w:t>.</w:t>
+        <w:br/>
+      </w:r>
+      <w:r>
+        <w:rPr>
+          <w:rFonts w:ascii="Arial" w:hAnsi="Arial"/>
+          <w:b/>
+          <w:color w:val="B10026"/>
+        </w:rPr>
+        <w:t>代表論文 4</w:t>
+        <w:br/>
+      </w:r>
+    </w:p>
+    <w:p>
+      <w:r>
+        <w:t xml:space="preserve">13.  </w:t>
+      </w:r>
+      <w:r>
+        <w:t xml:space="preserve">Ailong Li, </w:t>
+      </w:r>
+      <w:r>
+        <w:rPr>
+          <w:b/>
+          <w:u w:val="single"/>
+        </w:rPr>
+        <w:t>Hideshi Ooka</w:t>
+      </w:r>
+      <w:r>
+        <w:t>, Nadege Bonnet, Toru Hayashi, Yimeng Sun, Qike Jiang, Can Li, Hongxian Han*, Ryuhei Nakamura*</w:t>
+      </w:r>
+      <w:r>
+        <w:t>:</w:t>
+      </w:r>
+      <w:r>
+        <w:rPr>
+          <w:b/>
+        </w:rPr>
+        <w:t xml:space="preserve"> "</w:t>
+      </w:r>
+      <w:r>
+        <w:rPr>
+          <w:b/>
+        </w:rPr>
+        <w:t>Stable Potential Windows for Long-Term Electrocatalysis by Manganese Oxides Under Acidic Conditions</w:t>
+      </w:r>
+      <w:r>
+        <w:rPr>
+          <w:b/>
+        </w:rPr>
+        <w:t xml:space="preserve">" </w:t>
       </w:r>
       <w:r>
         <w:rPr>
           <w:i/>
         </w:rPr>
-        <w:t>under review at Phys. Rev. Lett.</w:t>
-      </w:r>
-      <w:r>
-        <w:t>)</w:t>
+        <w:t>Angew. Chem. Int. Ed.</w:t>
+      </w:r>
+      <w:r>
+        <w:t xml:space="preserve">, </w:t>
+      </w:r>
+      <w:r>
+        <w:t>131</w:t>
+      </w:r>
+      <w:r>
+        <w:t>, (</w:t>
+      </w:r>
+      <w:r>
+        <w:t>2019</w:t>
+      </w:r>
+      <w:r>
+        <w:t xml:space="preserve">), </w:t>
+      </w:r>
+      <w:r>
+        <w:t>5108--5112</w:t>
       </w:r>
       <w:r>
         <w:t>.</w:t>
         <w:br/>
       </w:r>
+    </w:p>
+    <w:p>
+      <w:r>
+        <w:t xml:space="preserve">14.  </w:t>
+      </w:r>
+      <w:r/>
+      <w:r>
+        <w:rPr>
+          <w:b/>
+          <w:u w:val="single"/>
+        </w:rPr>
+        <w:t>Hideshi Ooka</w:t>
+      </w:r>
+      <w:r>
+        <w:t>, Kazuhito Hashimoto, Ryuhei Nakamura*</w:t>
+      </w:r>
+      <w:r>
+        <w:t>:</w:t>
+      </w:r>
+      <w:r>
+        <w:rPr>
+          <w:b/>
+        </w:rPr>
+        <w:t xml:space="preserve"> "</w:t>
+      </w:r>
+      <w:r>
+        <w:rPr>
+          <w:b/>
+        </w:rPr>
+        <w:t>Design Strategy of Multi-Electron Transfer Catalysts Based on a Bioinformatic Analysis of Oxygen Evolution and Reduction Enzymes</w:t>
+      </w:r>
+      <w:r>
+        <w:rPr>
+          <w:b/>
+        </w:rPr>
+        <w:t xml:space="preserve">" </w:t>
+      </w:r>
+      <w:r>
+        <w:rPr>
+          <w:i/>
+        </w:rPr>
+        <w:t>Mol. Inform.</w:t>
+      </w:r>
+      <w:r>
+        <w:t xml:space="preserve">, </w:t>
+      </w:r>
+      <w:r>
+        <w:t>37</w:t>
+      </w:r>
+      <w:r>
+        <w:t>, (</w:t>
+      </w:r>
+      <w:r>
+        <w:t>2018</w:t>
+      </w:r>
+      <w:r>
+        <w:t xml:space="preserve">), </w:t>
+      </w:r>
+      <w:r>
+        <w:t>1700139</w:t>
+      </w:r>
+      <w:r>
+        <w:t>.</w:t>
+        <w:br/>
+      </w:r>
+    </w:p>
+    <w:p>
+      <w:r>
+        <w:t xml:space="preserve">15.  </w:t>
+      </w:r>
+      <w:r>
+        <w:t xml:space="preserve">Hirotaka Kakizaki, </w:t>
+      </w:r>
+      <w:r>
+        <w:rPr>
+          <w:b/>
+          <w:u w:val="single"/>
+        </w:rPr>
+        <w:t>Hideshi Ooka</w:t>
+      </w:r>
+      <w:r>
+        <w:t>, Toru Hayashi, Akira Yamaguchi, Nadege Bonnet-Mercier, Kazuhito Hashimoto, Ryuhei Nakamura*</w:t>
+      </w:r>
+      <w:r>
+        <w:t>:</w:t>
+      </w:r>
+      <w:r>
+        <w:rPr>
+          <w:b/>
+        </w:rPr>
+        <w:t xml:space="preserve"> "</w:t>
+      </w:r>
+      <w:r>
+        <w:rPr>
+          <w:b/>
+        </w:rPr>
+        <w:t>Evidence That Crystal Facet Orientation Dictates Oxygen Evolution Intermediates on Rutile Manganese Oxide</w:t>
+      </w:r>
+      <w:r>
+        <w:rPr>
+          <w:b/>
+        </w:rPr>
+        <w:t xml:space="preserve">" </w:t>
+      </w:r>
+      <w:r>
+        <w:rPr>
+          <w:i/>
+        </w:rPr>
+        <w:t>Adv. Funct. Mater.</w:t>
+      </w:r>
+      <w:r>
+        <w:t xml:space="preserve">, </w:t>
+      </w:r>
+      <w:r>
+        <w:t>28</w:t>
+      </w:r>
+      <w:r>
+        <w:t>, (</w:t>
+      </w:r>
+      <w:r>
+        <w:t>2018</w:t>
+      </w:r>
+      <w:r>
+        <w:t xml:space="preserve">), </w:t>
+      </w:r>
+      <w:r>
+        <w:t>1706319</w:t>
+      </w:r>
+      <w:r>
+        <w:t>.</w:t>
+        <w:br/>
+      </w:r>
+    </w:p>
+    <w:p>
+      <w:r>
+        <w:t xml:space="preserve">16.  </w:t>
+      </w:r>
+      <w:r>
+        <w:t xml:space="preserve">Daoping He, Yamei Li, </w:t>
+      </w:r>
+      <w:r>
+        <w:rPr>
+          <w:b/>
+          <w:u w:val="single"/>
+        </w:rPr>
+        <w:t>Hideshi Ooka</w:t>
+      </w:r>
+      <w:r>
+        <w:t>, Yoo Kyung Go, Fangming Jin*, Sun Hee Kim*, Ryuhei Nakamura*</w:t>
+      </w:r>
+      <w:r>
+        <w:t>:</w:t>
+      </w:r>
+      <w:r>
+        <w:rPr>
+          <w:b/>
+        </w:rPr>
+        <w:t xml:space="preserve"> "</w:t>
+      </w:r>
+      <w:r>
+        <w:rPr>
+          <w:b/>
+        </w:rPr>
+        <w:t>Selective Electrocatalytic Reduction of Nitrite to Dinitrogen Based on Decoupled Proton-Electron Transfer</w:t>
+      </w:r>
+      <w:r>
+        <w:rPr>
+          <w:b/>
+        </w:rPr>
+        <w:t xml:space="preserve">" </w:t>
+      </w:r>
+      <w:r>
+        <w:rPr>
+          <w:i/>
+        </w:rPr>
+        <w:t>J. Am. Chem. Soc.</w:t>
+      </w:r>
+      <w:r>
+        <w:t xml:space="preserve">, </w:t>
+      </w:r>
+      <w:r>
+        <w:t>140</w:t>
+      </w:r>
+      <w:r>
+        <w:t>, (</w:t>
+      </w:r>
+      <w:r>
+        <w:t>2018</w:t>
+      </w:r>
+      <w:r>
+        <w:t xml:space="preserve">), </w:t>
+      </w:r>
+      <w:r>
+        <w:t>2012--2015</w:t>
+      </w:r>
+      <w:r>
+        <w:t>.</w:t>
+        <w:br/>
+      </w:r>
+    </w:p>
+    <w:p>
+      <w:r>
+        <w:t xml:space="preserve">17.  </w:t>
+      </w:r>
+      <w:r/>
+      <w:r>
+        <w:rPr>
+          <w:b/>
+          <w:u w:val="single"/>
+        </w:rPr>
+        <w:t>Hideshi Ooka</w:t>
+      </w:r>
+      <w:r>
+        <w:t>, Marta C. Figueiredo, Marc T. M. Koper*</w:t>
+      </w:r>
+      <w:r>
+        <w:t>:</w:t>
+      </w:r>
+      <w:r>
+        <w:rPr>
+          <w:b/>
+        </w:rPr>
+        <w:t xml:space="preserve"> "</w:t>
+      </w:r>
+      <w:r>
+        <w:rPr>
+          <w:b/>
+        </w:rPr>
+        <w:t>Competition Between Hydrogen Evolution and Carbon Dioxide Reduction on Copper Electrodes in Mildly Acidic Media</w:t>
+      </w:r>
+      <w:r>
+        <w:rPr>
+          <w:b/>
+        </w:rPr>
+        <w:t xml:space="preserve">" </w:t>
+      </w:r>
+      <w:r>
+        <w:rPr>
+          <w:i/>
+        </w:rPr>
+        <w:t>Langmuir</w:t>
+      </w:r>
+      <w:r>
+        <w:t xml:space="preserve">, </w:t>
+      </w:r>
+      <w:r>
+        <w:t>33</w:t>
+      </w:r>
+      <w:r>
+        <w:t>, (</w:t>
+      </w:r>
+      <w:r>
+        <w:t>2017</w:t>
+      </w:r>
+      <w:r>
+        <w:t xml:space="preserve">), </w:t>
+      </w:r>
+      <w:r>
+        <w:t>9307--9313</w:t>
+      </w:r>
+      <w:r>
+        <w:t>.</w:t>
+        <w:br/>
+      </w:r>
       <w:r>
         <w:rPr>
           <w:rFonts w:ascii="Arial" w:hAnsi="Arial"/>
           <w:b/>
           <w:color w:val="B10026"/>
         </w:rPr>
-        <w:t>代表論文 2</w:t>
-        <w:br/>
-      </w:r>
-    </w:p>
-    <w:p>
-      <w:r>
-        <w:t xml:space="preserve">5.  </w:t>
-      </w:r>
-      <w:r>
-        <w:t xml:space="preserve">Daoping He*, </w:t>
-      </w:r>
-      <w:r>
-        <w:rPr>
-          <w:b/>
-          <w:u w:val="single"/>
-        </w:rPr>
-        <w:t>Hideshi Ooka</w:t>
-      </w:r>
-      <w:r>
-        <w:t>, Yamei Li, Yujeong Kim, Akira Yamaguchi, Kiyohiro Adachi, Daisuke Hashizume, Naohiro Yoshida, Sakae Toyoda, Sun Hee Kim, Ryuhei Nakamura*</w:t>
+        <w:t>代表論文 5</w:t>
+        <w:br/>
+      </w:r>
+    </w:p>
+    <w:p>
+      <w:r>
+        <w:t xml:space="preserve">18.  </w:t>
+      </w:r>
+      <w:r/>
+      <w:r>
+        <w:rPr>
+          <w:b/>
+          <w:u w:val="single"/>
+        </w:rPr>
+        <w:t>Hideshi Ooka</w:t>
+      </w:r>
+      <w:r>
+        <w:t>, Akira Yamaguchi, Toshihiro Takashima, Kazuhito Hashimoto, Ryuhei Nakamura*</w:t>
+      </w:r>
+      <w:r>
+        <w:t>:</w:t>
       </w:r>
       <w:r>
         <w:rPr>
@@ -412,7 +1312,7 @@
         <w:rPr>
           <w:b/>
         </w:rPr>
-        <w:t>Regulation of the Electrocatalytic Nitrogen Cycle Based on Sequential Proton-Electron Transfer</w:t>
+        <w:t>Efficiency of Oxygen Evolution on Iridium Oxide Determined From the pH Dependence of Charge Accumulation</w:t>
       </w:r>
       <w:r>
         <w:rPr>
@@ -424,31 +1324,155 @@
         <w:rPr>
           <w:i/>
         </w:rPr>
-        <w:t>Nat. Catal.</w:t>
+        <w:t>J. Phys. Chem. C</w:t>
       </w:r>
       <w:r>
         <w:t xml:space="preserve">, </w:t>
       </w:r>
       <w:r>
-        <w:rPr>
-          <w:b/>
-        </w:rPr>
-        <w:t>2022</w:t>
+        <w:t>121</w:t>
+      </w:r>
+      <w:r>
+        <w:t>, (</w:t>
+      </w:r>
+      <w:r>
+        <w:t>2017</w:t>
+      </w:r>
+      <w:r>
+        <w:t xml:space="preserve">), </w:t>
+      </w:r>
+      <w:r>
+        <w:t>17873--17881</w:t>
+      </w:r>
+      <w:r>
+        <w:t>.</w:t>
+        <w:br/>
+      </w:r>
+    </w:p>
+    <w:p>
+      <w:r>
+        <w:t xml:space="preserve">19.  </w:t>
+      </w:r>
+      <w:r/>
+      <w:r>
+        <w:rPr>
+          <w:b/>
+          <w:u w:val="single"/>
+        </w:rPr>
+        <w:t>Hideshi Ooka</w:t>
+      </w:r>
+      <w:r>
+        <w:t>, Yuanqing Wang, Akira Yamaguchi, Makoto Hatakeyama, Shinichiro Nakamura, Kazuhito Hashimoto*, Ryuhei Nakamura*</w:t>
+      </w:r>
+      <w:r>
+        <w:t>:</w:t>
+      </w:r>
+      <w:r>
+        <w:rPr>
+          <w:b/>
+        </w:rPr>
+        <w:t xml:space="preserve"> "</w:t>
+      </w:r>
+      <w:r>
+        <w:rPr>
+          <w:b/>
+        </w:rPr>
+        <w:t>Legitimate Intermediates of Oxygen Evolution on Iridium Oxide Revealed by In Situ Electrochemical Evanescent Wave Spectroscopy</w:t>
+      </w:r>
+      <w:r>
+        <w:rPr>
+          <w:b/>
+        </w:rPr>
+        <w:t xml:space="preserve">" </w:t>
+      </w:r>
+      <w:r>
+        <w:rPr>
+          <w:i/>
+        </w:rPr>
+        <w:t>Phys. Chem. Chem. Phys.</w:t>
       </w:r>
       <w:r>
         <w:t xml:space="preserve">, </w:t>
       </w:r>
       <w:r>
+        <w:t>18</w:t>
+      </w:r>
+      <w:r>
+        <w:t>, (</w:t>
+      </w:r>
+      <w:r>
+        <w:t>2016</w:t>
+      </w:r>
+      <w:r>
+        <w:t xml:space="preserve">), </w:t>
+      </w:r>
+      <w:r>
+        <w:t>15199--15204</w:t>
+      </w:r>
+      <w:r>
+        <w:t>.</w:t>
+        <w:br/>
+      </w:r>
+    </w:p>
+    <w:p>
+      <w:r>
+        <w:t xml:space="preserve">20.  </w:t>
+      </w:r>
+      <w:r/>
+      <w:r>
+        <w:rPr>
+          <w:b/>
+          <w:u w:val="single"/>
+        </w:rPr>
+        <w:t>Hideshi Ooka</w:t>
+      </w:r>
+      <w:r>
+        <w:t>, Takumi Ishii, Kazuhito Hashimoto*, Ryuhei Nakamura*</w:t>
+      </w:r>
+      <w:r>
+        <w:t>:</w:t>
+      </w:r>
+      <w:r>
+        <w:rPr>
+          <w:b/>
+        </w:rPr>
+        <w:t xml:space="preserve"> "</w:t>
+      </w:r>
+      <w:r>
+        <w:rPr>
+          <w:b/>
+        </w:rPr>
+        <w:t>Light-Induced Cell Aggregation of Euglena Gracilis Towards Economically Feasible Biofuel Production</w:t>
+      </w:r>
+      <w:r>
+        <w:rPr>
+          <w:b/>
+        </w:rPr>
+        <w:t xml:space="preserve">" </w:t>
+      </w:r>
+      <w:r>
         <w:rPr>
           <w:i/>
         </w:rPr>
-        <w:t>5</w:t>
+        <w:t>RSC Adv.</w:t>
       </w:r>
       <w:r>
         <w:t xml:space="preserve">, </w:t>
       </w:r>
       <w:r>
-        <w:t>798--806</w:t>
+        <w:t>4</w:t>
+      </w:r>
+      <w:r>
+        <w:t>, (</w:t>
+      </w:r>
+      <w:r>
+        <w:t>2014</w:t>
+      </w:r>
+      <w:r>
+        <w:t xml:space="preserve">), </w:t>
+      </w:r>
+      <w:r>
+        <w:t>20693--20698</w:t>
       </w:r>
       <w:r>
         <w:t>.</w:t>
@@ -457,20 +1481,21 @@
     </w:p>
     <w:p>
       <w:r>
-        <w:t xml:space="preserve">6.  </w:t>
-      </w:r>
-      <w:r>
-        <w:t xml:space="preserve">Ailong Li, Shuang Kong, Chenxi Guo, </w:t>
-      </w:r>
-      <w:r>
-        <w:rPr>
-          <w:b/>
-          <w:u w:val="single"/>
-        </w:rPr>
-        <w:t>Hideshi Ooka</w:t>
-      </w:r>
-      <w:r>
-        <w:t>, Kiyohiro Adachi, Daisuke Hashizume, Qike Jiang, Hongxian Han, Jianping Xiao*, Ryuhei Nakamura*</w:t>
+        <w:t xml:space="preserve">21.  </w:t>
+      </w:r>
+      <w:r/>
+      <w:r>
+        <w:rPr>
+          <w:b/>
+          <w:u w:val="single"/>
+        </w:rPr>
+        <w:t>Hideshi Ooka</w:t>
+      </w:r>
+      <w:r>
+        <w:t>*, Jun Huang, Kai S. Exner</w:t>
+      </w:r>
+      <w:r>
+        <w:t>:</w:t>
       </w:r>
       <w:r>
         <w:rPr>
@@ -482,7 +1507,7 @@
         <w:rPr>
           <w:b/>
         </w:rPr>
-        <w:t>Enhancing the Stability of Cobalt Spinel Oxide Towards Sustainable Oxygen Evolution in Acid</w:t>
+        <w:t>The Sabatier Principle in Electrocatalysis: Basics, Limitations, and Extensions</w:t>
       </w:r>
       <w:r>
         <w:rPr>
@@ -494,31 +1519,157 @@
         <w:rPr>
           <w:i/>
         </w:rPr>
-        <w:t>Nat. Catal.</w:t>
+        <w:t>Front. Energ. Res.</w:t>
       </w:r>
       <w:r>
         <w:t xml:space="preserve">, </w:t>
       </w:r>
       <w:r>
-        <w:rPr>
-          <w:b/>
-        </w:rPr>
-        <w:t>2022</w:t>
+        <w:t>9</w:t>
+      </w:r>
+      <w:r>
+        <w:t>, (</w:t>
+      </w:r>
+      <w:r>
+        <w:t>2021</w:t>
+      </w:r>
+      <w:r>
+        <w:t xml:space="preserve">), </w:t>
+      </w:r>
+      <w:r>
+        <w:t>155</w:t>
+      </w:r>
+      <w:r>
+        <w:t>.</w:t>
+        <w:br/>
+      </w:r>
+    </w:p>
+    <w:p>
+      <w:r>
+        <w:t xml:space="preserve">22.  </w:t>
+      </w:r>
+      <w:r>
+        <w:t xml:space="preserve">Thomas Kadyk*, Jianping Xiao, </w:t>
+      </w:r>
+      <w:r>
+        <w:rPr>
+          <w:b/>
+          <w:u w:val="single"/>
+        </w:rPr>
+        <w:t>Hideshi Ooka</w:t>
+      </w:r>
+      <w:r>
+        <w:t>, Jun Huang, Kai S. Exner*</w:t>
+      </w:r>
+      <w:r>
+        <w:t>:</w:t>
+      </w:r>
+      <w:r>
+        <w:rPr>
+          <w:b/>
+        </w:rPr>
+        <w:t xml:space="preserve"> "</w:t>
+      </w:r>
+      <w:r>
+        <w:rPr>
+          <w:b/>
+        </w:rPr>
+        <w:t>Material and Composition Screening Approaches in Electrocatalysis and Battery Research</w:t>
+      </w:r>
+      <w:r>
+        <w:rPr>
+          <w:b/>
+        </w:rPr>
+        <w:t xml:space="preserve">" </w:t>
+      </w:r>
+      <w:r>
+        <w:rPr>
+          <w:i/>
+        </w:rPr>
+        <w:t>Front. Energ. Res.</w:t>
       </w:r>
       <w:r>
         <w:t xml:space="preserve">, </w:t>
       </w:r>
       <w:r>
+        <w:t>9</w:t>
+      </w:r>
+      <w:r>
+        <w:t>, (</w:t>
+      </w:r>
+      <w:r>
+        <w:t>2021</w:t>
+      </w:r>
+      <w:r>
+        <w:t xml:space="preserve">), </w:t>
+      </w:r>
+      <w:r>
+        <w:t>227</w:t>
+      </w:r>
+      <w:r>
+        <w:t>.</w:t>
+        <w:br/>
+      </w:r>
+    </w:p>
+    <w:p>
+      <w:r>
+        <w:t xml:space="preserve">23.  </w:t>
+      </w:r>
+      <w:r/>
+      <w:r>
+        <w:rPr>
+          <w:b/>
+          <w:u w:val="single"/>
+        </w:rPr>
+        <w:t>Hideshi Ooka</w:t>
+      </w:r>
+      <w:r>
+        <w:t>, Shawn E. McGlynn, Ryuhei Nakamura*</w:t>
+      </w:r>
+      <w:r>
+        <w:t>:</w:t>
+      </w:r>
+      <w:r>
+        <w:rPr>
+          <w:b/>
+        </w:rPr>
+        <w:t xml:space="preserve"> "</w:t>
+      </w:r>
+      <w:r>
+        <w:rPr>
+          <w:b/>
+        </w:rPr>
+        <w:t>Electrochemistry at Deep-Sea Hydrothermal Vents: Utilization of the Thermodynamic Driving Force Towards the Autotrophic Origin of Life</w:t>
+      </w:r>
+      <w:r>
+        <w:rPr>
+          <w:b/>
+        </w:rPr>
+        <w:t xml:space="preserve">" </w:t>
+      </w:r>
+      <w:r>
         <w:rPr>
           <w:i/>
         </w:rPr>
-        <w:t>5</w:t>
+        <w:t>ChemElectroChem</w:t>
       </w:r>
       <w:r>
         <w:t xml:space="preserve">, </w:t>
       </w:r>
       <w:r>
-        <w:t>109--118</w:t>
+        <w:t>6</w:t>
+      </w:r>
+      <w:r>
+        <w:t>, (</w:t>
+      </w:r>
+      <w:r>
+        <w:t>2019</w:t>
+      </w:r>
+      <w:r>
+        <w:t xml:space="preserve">), </w:t>
+      </w:r>
+      <w:r>
+        <w:t>1316--1323</w:t>
       </w:r>
       <w:r>
         <w:t>.</w:t>
@@ -527,18 +1678,21 @@
     </w:p>
     <w:p>
       <w:r>
-        <w:t xml:space="preserve">7.  </w:t>
-      </w:r>
-      <w:r/>
-      <w:r>
-        <w:rPr>
-          <w:b/>
-          <w:u w:val="single"/>
-        </w:rPr>
-        <w:t>Hideshi Ooka</w:t>
-      </w:r>
-      <w:r>
-        <w:t>*, Marie E. Wintzer, Ryuhei Nakamura</w:t>
+        <w:t xml:space="preserve">24.  </w:t>
+      </w:r>
+      <w:r/>
+      <w:r>
+        <w:rPr>
+          <w:b/>
+          <w:u w:val="single"/>
+        </w:rPr>
+        <w:t>Hideshi Ooka</w:t>
+      </w:r>
+      <w:r>
+        <w:t>, Toshihiro Takashima, Akira Yamaguchi, Toru Hayashi, Ryuhei Nakamura*</w:t>
+      </w:r>
+      <w:r>
+        <w:t>:</w:t>
       </w:r>
       <w:r>
         <w:rPr>
@@ -550,7 +1704,7 @@
         <w:rPr>
           <w:b/>
         </w:rPr>
-        <w:t>Non-Zero Binding Enhances Kinetics of Catalysis: Machine Learning Analysis on the Experimental Hydrogen Binding Energy of Platinum</w:t>
+        <w:t>Element Strategy of Oxygen Evolution Electrocatalysis Based on In Situ Spectroelectrochemistry</w:t>
       </w:r>
       <w:r>
         <w:rPr>
@@ -562,1227 +1716,22 @@
         <w:rPr>
           <w:i/>
         </w:rPr>
-        <w:t>ACS Catal.</w:t>
+        <w:t>Chem. Commun.</w:t>
       </w:r>
       <w:r>
         <w:t xml:space="preserve">, </w:t>
       </w:r>
       <w:r>
-        <w:rPr>
-          <w:b/>
-        </w:rPr>
-        <w:t>2021</w:t>
-      </w:r>
-      <w:r>
-        <w:t xml:space="preserve">, </w:t>
-      </w:r>
-      <w:r>
-        <w:rPr>
-          <w:i/>
-        </w:rPr>
-        <w:t>11</w:t>
-      </w:r>
-      <w:r>
-        <w:t xml:space="preserve">, </w:t>
-      </w:r>
-      <w:r>
-        <w:t>6298--6303</w:t>
-      </w:r>
-      <w:r>
-        <w:t>.</w:t>
-        <w:br/>
-      </w:r>
-      <w:r>
-        <w:rPr>
-          <w:rFonts w:ascii="Arial" w:hAnsi="Arial"/>
-          <w:b/>
-          <w:color w:val="B10026"/>
-        </w:rPr>
-        <w:t>代表論文 3</w:t>
-        <w:br/>
-      </w:r>
-    </w:p>
-    <w:p>
-      <w:r>
-        <w:t xml:space="preserve">8.  </w:t>
-      </w:r>
-      <w:r>
-        <w:t xml:space="preserve">Ji-Eun Lee, Akira Yamaguchi, </w:t>
-      </w:r>
-      <w:r>
-        <w:rPr>
-          <w:b/>
-          <w:u w:val="single"/>
-        </w:rPr>
-        <w:t>Hideshi Ooka</w:t>
-      </w:r>
-      <w:r>
-        <w:t>, Tomohiro Kazami, Masahiro Miyauchi, Norio Kitadai, Ryuhei Nakamura*</w:t>
-      </w:r>
-      <w:r>
-        <w:rPr>
-          <w:b/>
-        </w:rPr>
-        <w:t xml:space="preserve"> "</w:t>
-      </w:r>
-      <w:r>
-        <w:rPr>
-          <w:b/>
-        </w:rPr>
-        <w:t>In Situ FTIR Study of CO$_2$ Reduction on Inorganic Analogues of Carbon Monoxide Dehydrogenase</w:t>
-      </w:r>
-      <w:r>
-        <w:rPr>
-          <w:b/>
-        </w:rPr>
-        <w:t xml:space="preserve">" </w:t>
-      </w:r>
-      <w:r>
-        <w:rPr>
-          <w:i/>
-        </w:rPr>
-        <w:t>Chem. Commun.</w:t>
-      </w:r>
-      <w:r>
-        <w:t xml:space="preserve">, </w:t>
-      </w:r>
-      <w:r>
-        <w:rPr>
-          <w:b/>
-        </w:rPr>
-        <w:t>2021</w:t>
-      </w:r>
-      <w:r>
-        <w:t xml:space="preserve">, </w:t>
-      </w:r>
-      <w:r>
-        <w:rPr>
-          <w:i/>
-        </w:rPr>
-        <w:t>57</w:t>
-      </w:r>
-      <w:r>
-        <w:t xml:space="preserve">, </w:t>
-      </w:r>
-      <w:r>
-        <w:t>3267--3270</w:t>
-      </w:r>
-      <w:r>
-        <w:t>.</w:t>
-        <w:br/>
-      </w:r>
-    </w:p>
-    <w:p>
-      <w:r>
-        <w:t xml:space="preserve">9.  </w:t>
-      </w:r>
-      <w:r>
-        <w:t xml:space="preserve">Daoping He, </w:t>
-      </w:r>
-      <w:r>
-        <w:rPr>
-          <w:b/>
-          <w:u w:val="single"/>
-        </w:rPr>
-        <w:t>Hideshi Ooka</w:t>
-      </w:r>
-      <w:r>
-        <w:t>, Yujeong Kim, Yamei Li, Fangming Jin*, Sun Hee Kim*, Ryuhei Nakamura*</w:t>
-      </w:r>
-      <w:r>
-        <w:rPr>
-          <w:b/>
-        </w:rPr>
-        <w:t xml:space="preserve"> "</w:t>
-      </w:r>
-      <w:r>
-        <w:rPr>
-          <w:b/>
-        </w:rPr>
-        <w:t>Atomic-Scale Evidence for Highly Selective Electrocatalytic N- N Coupling on Metallic MoS$_2$</w:t>
-      </w:r>
-      <w:r>
-        <w:rPr>
-          <w:b/>
-        </w:rPr>
-        <w:t xml:space="preserve">" </w:t>
-      </w:r>
-      <w:r>
-        <w:rPr>
-          <w:i/>
-        </w:rPr>
-        <w:t>Proc. Natl. Acad. Sci.</w:t>
-      </w:r>
-      <w:r>
-        <w:t xml:space="preserve">, </w:t>
-      </w:r>
-      <w:r>
-        <w:rPr>
-          <w:b/>
-        </w:rPr>
-        <w:t>2020</w:t>
-      </w:r>
-      <w:r>
-        <w:t xml:space="preserve">, </w:t>
-      </w:r>
-      <w:r>
-        <w:rPr>
-          <w:i/>
-        </w:rPr>
-        <w:t>117</w:t>
-      </w:r>
-      <w:r>
-        <w:t xml:space="preserve">, </w:t>
-      </w:r>
-      <w:r>
-        <w:t>31631--31638</w:t>
-      </w:r>
-      <w:r>
-        <w:t>.</w:t>
-        <w:br/>
-      </w:r>
-    </w:p>
-    <w:p>
-      <w:r>
-        <w:t xml:space="preserve">10.  </w:t>
-      </w:r>
-      <w:r>
-        <w:t xml:space="preserve">Yamei Li*, Yoo Kyung Go, </w:t>
-      </w:r>
-      <w:r>
-        <w:rPr>
-          <w:b/>
-          <w:u w:val="single"/>
-        </w:rPr>
-        <w:t>Hideshi Ooka</w:t>
-      </w:r>
-      <w:r>
-        <w:t>, Daoping He, Fangming Jin, Sun Hee Kim*, Ryuhei Nakamura*</w:t>
-      </w:r>
-      <w:r>
-        <w:rPr>
-          <w:b/>
-        </w:rPr>
-        <w:t xml:space="preserve"> "</w:t>
-      </w:r>
-      <w:r>
-        <w:rPr>
-          <w:b/>
-        </w:rPr>
-        <w:t>Enzyme Mimetic Active Intermediates for Nitrate Reduction in Neutral Aqueous Media</w:t>
-      </w:r>
-      <w:r>
-        <w:rPr>
-          <w:b/>
-        </w:rPr>
-        <w:t xml:space="preserve">" </w:t>
-      </w:r>
-      <w:r>
-        <w:rPr>
-          <w:i/>
-        </w:rPr>
-        <w:t>Angew. Chem. Int. Ed.</w:t>
-      </w:r>
-      <w:r>
-        <w:t xml:space="preserve">, </w:t>
-      </w:r>
-      <w:r>
-        <w:rPr>
-          <w:b/>
-        </w:rPr>
-        <w:t>2020</w:t>
-      </w:r>
-      <w:r>
-        <w:t xml:space="preserve">, </w:t>
-      </w:r>
-      <w:r>
-        <w:rPr>
-          <w:i/>
-        </w:rPr>
-        <w:t>59</w:t>
-      </w:r>
-      <w:r>
-        <w:t xml:space="preserve">, </w:t>
-      </w:r>
-      <w:r>
-        <w:t>9744--9750</w:t>
-      </w:r>
-      <w:r>
-        <w:t>.</w:t>
-        <w:br/>
-      </w:r>
-    </w:p>
-    <w:p>
-      <w:r>
-        <w:t xml:space="preserve">11.  </w:t>
-      </w:r>
-      <w:r>
-        <w:t xml:space="preserve">Daoping He, </w:t>
-      </w:r>
-      <w:r>
-        <w:rPr>
-          <w:b/>
-          <w:u w:val="single"/>
-        </w:rPr>
-        <w:t>Hideshi Ooka</w:t>
-      </w:r>
-      <w:r>
-        <w:t>, Yamei Li, Fangming Jin*, Ryuhei Nakamura*</w:t>
-      </w:r>
-      <w:r>
-        <w:rPr>
-          <w:b/>
-        </w:rPr>
-        <w:t xml:space="preserve"> "</w:t>
-      </w:r>
-      <w:r>
-        <w:rPr>
-          <w:b/>
-        </w:rPr>
-        <w:t>Phase-Selective Hydrothermal Synthesis of Metallic MoS$_2$ at High Temperature</w:t>
-      </w:r>
-      <w:r>
-        <w:rPr>
-          <w:b/>
-        </w:rPr>
-        <w:t xml:space="preserve">" </w:t>
-      </w:r>
-      <w:r>
-        <w:rPr>
-          <w:i/>
-        </w:rPr>
-        <w:t>Chem. Lett.</w:t>
-      </w:r>
-      <w:r>
-        <w:t xml:space="preserve">, </w:t>
-      </w:r>
-      <w:r>
-        <w:rPr>
-          <w:b/>
-        </w:rPr>
-        <w:t>2019</w:t>
-      </w:r>
-      <w:r>
-        <w:t xml:space="preserve">, </w:t>
-      </w:r>
-      <w:r>
-        <w:rPr>
-          <w:i/>
-        </w:rPr>
-        <w:t>58</w:t>
-      </w:r>
-      <w:r>
-        <w:t xml:space="preserve">, </w:t>
-      </w:r>
-      <w:r>
-        <w:t>5054--5058</w:t>
-      </w:r>
-      <w:r>
-        <w:t>.</w:t>
-        <w:br/>
-      </w:r>
-    </w:p>
-    <w:p>
-      <w:r>
-        <w:t xml:space="preserve">12.  </w:t>
-      </w:r>
-      <w:r/>
-      <w:r>
-        <w:rPr>
-          <w:b/>
-          <w:u w:val="single"/>
-        </w:rPr>
-        <w:t>Hideshi Ooka</w:t>
-      </w:r>
-      <w:r>
-        <w:t>*, Ryuhei Nakamura</w:t>
-      </w:r>
-      <w:r>
-        <w:rPr>
-          <w:b/>
-        </w:rPr>
-        <w:t xml:space="preserve"> "</w:t>
-      </w:r>
-      <w:r>
-        <w:rPr>
-          <w:b/>
-        </w:rPr>
-        <w:t>Shift of the Optimum Binding Energy at Higher Rates of Catalysis</w:t>
-      </w:r>
-      <w:r>
-        <w:rPr>
-          <w:b/>
-        </w:rPr>
-        <w:t xml:space="preserve">" </w:t>
-      </w:r>
-      <w:r>
-        <w:rPr>
-          <w:i/>
-        </w:rPr>
-        <w:t>J. Phys. Chem. Lett.</w:t>
-      </w:r>
-      <w:r>
-        <w:t xml:space="preserve">, </w:t>
-      </w:r>
-      <w:r>
-        <w:rPr>
-          <w:b/>
-        </w:rPr>
-        <w:t>2019</w:t>
-      </w:r>
-      <w:r>
-        <w:t xml:space="preserve">, </w:t>
-      </w:r>
-      <w:r>
-        <w:rPr>
-          <w:i/>
-        </w:rPr>
-        <w:t>10</w:t>
-      </w:r>
-      <w:r>
-        <w:t xml:space="preserve">, </w:t>
-      </w:r>
-      <w:r>
-        <w:t>6706--6713</w:t>
-      </w:r>
-      <w:r>
-        <w:t>.</w:t>
-        <w:br/>
-      </w:r>
-      <w:r>
-        <w:rPr>
-          <w:rFonts w:ascii="Arial" w:hAnsi="Arial"/>
-          <w:b/>
-          <w:color w:val="B10026"/>
-        </w:rPr>
-        <w:t>代表論文 4</w:t>
-        <w:br/>
-      </w:r>
-    </w:p>
-    <w:p>
-      <w:r>
-        <w:t xml:space="preserve">13.  </w:t>
-      </w:r>
-      <w:r>
-        <w:t xml:space="preserve">Ailong Li, </w:t>
-      </w:r>
-      <w:r>
-        <w:rPr>
-          <w:b/>
-          <w:u w:val="single"/>
-        </w:rPr>
-        <w:t>Hideshi Ooka</w:t>
-      </w:r>
-      <w:r>
-        <w:t>, Nadege Bonnet, Toru Hayashi, Yimeng Sun, Qike Jiang, Can Li, Hongxian Han*, Ryuhei Nakamura*</w:t>
-      </w:r>
-      <w:r>
-        <w:rPr>
-          <w:b/>
-        </w:rPr>
-        <w:t xml:space="preserve"> "</w:t>
-      </w:r>
-      <w:r>
-        <w:rPr>
-          <w:b/>
-        </w:rPr>
-        <w:t>Stable Potential Windows for Long-Term Electrocatalysis by Manganese Oxides Under Acidic Conditions</w:t>
-      </w:r>
-      <w:r>
-        <w:rPr>
-          <w:b/>
-        </w:rPr>
-        <w:t xml:space="preserve">" </w:t>
-      </w:r>
-      <w:r>
-        <w:rPr>
-          <w:i/>
-        </w:rPr>
-        <w:t>Angew. Chem. Int. Ed.</w:t>
-      </w:r>
-      <w:r>
-        <w:t xml:space="preserve">, </w:t>
-      </w:r>
-      <w:r>
-        <w:rPr>
-          <w:b/>
-        </w:rPr>
-        <w:t>2019</w:t>
-      </w:r>
-      <w:r>
-        <w:t xml:space="preserve">, </w:t>
-      </w:r>
-      <w:r>
-        <w:rPr>
-          <w:i/>
-        </w:rPr>
-        <w:t>131</w:t>
-      </w:r>
-      <w:r>
-        <w:t xml:space="preserve">, </w:t>
-      </w:r>
-      <w:r>
-        <w:t>5108--5112</w:t>
-      </w:r>
-      <w:r>
-        <w:t>.</w:t>
-        <w:br/>
-      </w:r>
-    </w:p>
-    <w:p>
-      <w:r>
-        <w:t xml:space="preserve">14.  </w:t>
-      </w:r>
-      <w:r/>
-      <w:r>
-        <w:rPr>
-          <w:b/>
-          <w:u w:val="single"/>
-        </w:rPr>
-        <w:t>Hideshi Ooka</w:t>
-      </w:r>
-      <w:r>
-        <w:t>, Kazuhito Hashimoto, Ryuhei Nakamura*</w:t>
-      </w:r>
-      <w:r>
-        <w:rPr>
-          <w:b/>
-        </w:rPr>
-        <w:t xml:space="preserve"> "</w:t>
-      </w:r>
-      <w:r>
-        <w:rPr>
-          <w:b/>
-        </w:rPr>
-        <w:t>Design Strategy of Multi-Electron Transfer Catalysts Based on a Bioinformatic Analysis of Oxygen Evolution and Reduction Enzymes</w:t>
-      </w:r>
-      <w:r>
-        <w:rPr>
-          <w:b/>
-        </w:rPr>
-        <w:t xml:space="preserve">" </w:t>
-      </w:r>
-      <w:r>
-        <w:rPr>
-          <w:i/>
-        </w:rPr>
-        <w:t>Mol. Inform.</w:t>
-      </w:r>
-      <w:r>
-        <w:t xml:space="preserve">, </w:t>
-      </w:r>
-      <w:r>
-        <w:rPr>
-          <w:b/>
-        </w:rPr>
-        <w:t>2018</w:t>
-      </w:r>
-      <w:r>
-        <w:t xml:space="preserve">, </w:t>
-      </w:r>
-      <w:r>
-        <w:rPr>
-          <w:i/>
-        </w:rPr>
-        <w:t>37</w:t>
-      </w:r>
-      <w:r>
-        <w:t xml:space="preserve">, </w:t>
-      </w:r>
-      <w:r>
-        <w:t>1700139</w:t>
-      </w:r>
-      <w:r>
-        <w:t>.</w:t>
-        <w:br/>
-      </w:r>
-    </w:p>
-    <w:p>
-      <w:r>
-        <w:t xml:space="preserve">15.  </w:t>
-      </w:r>
-      <w:r>
-        <w:t xml:space="preserve">Hirotaka Kakizaki, </w:t>
-      </w:r>
-      <w:r>
-        <w:rPr>
-          <w:b/>
-          <w:u w:val="single"/>
-        </w:rPr>
-        <w:t>Hideshi Ooka</w:t>
-      </w:r>
-      <w:r>
-        <w:t>, Toru Hayashi, Akira Yamaguchi, Nadege Bonnet-Mercier, Kazuhito Hashimoto, Ryuhei Nakamura*</w:t>
-      </w:r>
-      <w:r>
-        <w:rPr>
-          <w:b/>
-        </w:rPr>
-        <w:t xml:space="preserve"> "</w:t>
-      </w:r>
-      <w:r>
-        <w:rPr>
-          <w:b/>
-        </w:rPr>
-        <w:t>Evidence That Crystal Facet Orientation Dictates Oxygen Evolution Intermediates on Rutile Manganese Oxide</w:t>
-      </w:r>
-      <w:r>
-        <w:rPr>
-          <w:b/>
-        </w:rPr>
-        <w:t xml:space="preserve">" </w:t>
-      </w:r>
-      <w:r>
-        <w:rPr>
-          <w:i/>
-        </w:rPr>
-        <w:t>Adv. Funct. Mater.</w:t>
-      </w:r>
-      <w:r>
-        <w:t xml:space="preserve">, </w:t>
-      </w:r>
-      <w:r>
-        <w:rPr>
-          <w:b/>
-        </w:rPr>
-        <w:t>2018</w:t>
-      </w:r>
-      <w:r>
-        <w:t xml:space="preserve">, </w:t>
-      </w:r>
-      <w:r>
-        <w:rPr>
-          <w:i/>
-        </w:rPr>
-        <w:t>28</w:t>
-      </w:r>
-      <w:r>
-        <w:t xml:space="preserve">, </w:t>
-      </w:r>
-      <w:r>
-        <w:t>1706319</w:t>
-      </w:r>
-      <w:r>
-        <w:t>.</w:t>
-        <w:br/>
-      </w:r>
-    </w:p>
-    <w:p>
-      <w:r>
-        <w:t xml:space="preserve">16.  </w:t>
-      </w:r>
-      <w:r>
-        <w:t xml:space="preserve">Daoping He, Yamei Li, </w:t>
-      </w:r>
-      <w:r>
-        <w:rPr>
-          <w:b/>
-          <w:u w:val="single"/>
-        </w:rPr>
-        <w:t>Hideshi Ooka</w:t>
-      </w:r>
-      <w:r>
-        <w:t>, Yoo Kyung Go, Fangming Jin*, Sun Hee Kim*, Ryuhei Nakamura*</w:t>
-      </w:r>
-      <w:r>
-        <w:rPr>
-          <w:b/>
-        </w:rPr>
-        <w:t xml:space="preserve"> "</w:t>
-      </w:r>
-      <w:r>
-        <w:rPr>
-          <w:b/>
-        </w:rPr>
-        <w:t>Selective Electrocatalytic Reduction of Nitrite to Dinitrogen Based on Decoupled Proton-Electron Transfer</w:t>
-      </w:r>
-      <w:r>
-        <w:rPr>
-          <w:b/>
-        </w:rPr>
-        <w:t xml:space="preserve">" </w:t>
-      </w:r>
-      <w:r>
-        <w:rPr>
-          <w:i/>
-        </w:rPr>
-        <w:t>J. Am. Chem. Soc.</w:t>
-      </w:r>
-      <w:r>
-        <w:t xml:space="preserve">, </w:t>
-      </w:r>
-      <w:r>
-        <w:rPr>
-          <w:b/>
-        </w:rPr>
-        <w:t>2018</w:t>
-      </w:r>
-      <w:r>
-        <w:t xml:space="preserve">, </w:t>
-      </w:r>
-      <w:r>
-        <w:rPr>
-          <w:i/>
-        </w:rPr>
-        <w:t>140</w:t>
-      </w:r>
-      <w:r>
-        <w:t xml:space="preserve">, </w:t>
-      </w:r>
-      <w:r>
-        <w:t>2012--2015</w:t>
-      </w:r>
-      <w:r>
-        <w:t>.</w:t>
-        <w:br/>
-      </w:r>
-    </w:p>
-    <w:p>
-      <w:r>
-        <w:t xml:space="preserve">17.  </w:t>
-      </w:r>
-      <w:r/>
-      <w:r>
-        <w:rPr>
-          <w:b/>
-          <w:u w:val="single"/>
-        </w:rPr>
-        <w:t>Hideshi Ooka</w:t>
-      </w:r>
-      <w:r>
-        <w:t>, Marta C. Figueiredo, Marc T. M. Koper*</w:t>
-      </w:r>
-      <w:r>
-        <w:rPr>
-          <w:b/>
-        </w:rPr>
-        <w:t xml:space="preserve"> "</w:t>
-      </w:r>
-      <w:r>
-        <w:rPr>
-          <w:b/>
-        </w:rPr>
-        <w:t>Competition Between Hydrogen Evolution and Carbon Dioxide Reduction on Copper Electrodes in Mildly Acidic Media</w:t>
-      </w:r>
-      <w:r>
-        <w:rPr>
-          <w:b/>
-        </w:rPr>
-        <w:t xml:space="preserve">" </w:t>
-      </w:r>
-      <w:r>
-        <w:rPr>
-          <w:i/>
-        </w:rPr>
-        <w:t>Langmuir</w:t>
-      </w:r>
-      <w:r>
-        <w:t xml:space="preserve">, </w:t>
-      </w:r>
-      <w:r>
-        <w:rPr>
-          <w:b/>
-        </w:rPr>
+        <w:t>53</w:t>
+      </w:r>
+      <w:r>
+        <w:t>, (</w:t>
+      </w:r>
+      <w:r>
         <w:t>2017</w:t>
       </w:r>
       <w:r>
-        <w:t xml:space="preserve">, </w:t>
-      </w:r>
-      <w:r>
-        <w:rPr>
-          <w:i/>
-        </w:rPr>
-        <w:t>33</w:t>
-      </w:r>
-      <w:r>
-        <w:t xml:space="preserve">, </w:t>
-      </w:r>
-      <w:r>
-        <w:t>9307--9313</w:t>
-      </w:r>
-      <w:r>
-        <w:t>.</w:t>
-        <w:br/>
-      </w:r>
-      <w:r>
-        <w:rPr>
-          <w:rFonts w:ascii="Arial" w:hAnsi="Arial"/>
-          <w:b/>
-          <w:color w:val="B10026"/>
-        </w:rPr>
-        <w:t>代表論文 5</w:t>
-        <w:br/>
-      </w:r>
-    </w:p>
-    <w:p>
-      <w:r>
-        <w:t xml:space="preserve">18.  </w:t>
-      </w:r>
-      <w:r/>
-      <w:r>
-        <w:rPr>
-          <w:b/>
-          <w:u w:val="single"/>
-        </w:rPr>
-        <w:t>Hideshi Ooka</w:t>
-      </w:r>
-      <w:r>
-        <w:t>, Akira Yamaguchi, Toshihiro Takashima, Kazuhito Hashimoto, Ryuhei Nakamura*</w:t>
-      </w:r>
-      <w:r>
-        <w:rPr>
-          <w:b/>
-        </w:rPr>
-        <w:t xml:space="preserve"> "</w:t>
-      </w:r>
-      <w:r>
-        <w:rPr>
-          <w:b/>
-        </w:rPr>
-        <w:t>Efficiency of Oxygen Evolution on Iridium Oxide Determined From the pH Dependence of Charge Accumulation</w:t>
-      </w:r>
-      <w:r>
-        <w:rPr>
-          <w:b/>
-        </w:rPr>
-        <w:t xml:space="preserve">" </w:t>
-      </w:r>
-      <w:r>
-        <w:rPr>
-          <w:i/>
-        </w:rPr>
-        <w:t>J. Phys. Chem. C</w:t>
-      </w:r>
-      <w:r>
-        <w:t xml:space="preserve">, </w:t>
-      </w:r>
-      <w:r>
-        <w:rPr>
-          <w:b/>
-        </w:rPr>
-        <w:t>2017</w:t>
-      </w:r>
-      <w:r>
-        <w:t xml:space="preserve">, </w:t>
-      </w:r>
-      <w:r>
-        <w:rPr>
-          <w:i/>
-        </w:rPr>
-        <w:t>121</w:t>
-      </w:r>
-      <w:r>
-        <w:t xml:space="preserve">, </w:t>
-      </w:r>
-      <w:r>
-        <w:t>17873--17881</w:t>
-      </w:r>
-      <w:r>
-        <w:t>.</w:t>
-        <w:br/>
-      </w:r>
-    </w:p>
-    <w:p>
-      <w:r>
-        <w:t xml:space="preserve">19.  </w:t>
-      </w:r>
-      <w:r/>
-      <w:r>
-        <w:rPr>
-          <w:b/>
-          <w:u w:val="single"/>
-        </w:rPr>
-        <w:t>Hideshi Ooka</w:t>
-      </w:r>
-      <w:r>
-        <w:t>, Yuanqing Wang, Akira Yamaguchi, Makoto Hatakeyama, Shinichiro Nakamura, Kazuhito Hashimoto*, Ryuhei Nakamura*</w:t>
-      </w:r>
-      <w:r>
-        <w:rPr>
-          <w:b/>
-        </w:rPr>
-        <w:t xml:space="preserve"> "</w:t>
-      </w:r>
-      <w:r>
-        <w:rPr>
-          <w:b/>
-        </w:rPr>
-        <w:t>Legitimate Intermediates of Oxygen Evolution on Iridium Oxide Revealed by In Situ Electrochemical Evanescent Wave Spectroscopy</w:t>
-      </w:r>
-      <w:r>
-        <w:rPr>
-          <w:b/>
-        </w:rPr>
-        <w:t xml:space="preserve">" </w:t>
-      </w:r>
-      <w:r>
-        <w:rPr>
-          <w:i/>
-        </w:rPr>
-        <w:t>Phys. Chem. Chem. Phys.</w:t>
-      </w:r>
-      <w:r>
-        <w:t xml:space="preserve">, </w:t>
-      </w:r>
-      <w:r>
-        <w:rPr>
-          <w:b/>
-        </w:rPr>
-        <w:t>2016</w:t>
-      </w:r>
-      <w:r>
-        <w:t xml:space="preserve">, </w:t>
-      </w:r>
-      <w:r>
-        <w:rPr>
-          <w:i/>
-        </w:rPr>
-        <w:t>18</w:t>
-      </w:r>
-      <w:r>
-        <w:t xml:space="preserve">, </w:t>
-      </w:r>
-      <w:r>
-        <w:t>15199--15204</w:t>
-      </w:r>
-      <w:r>
-        <w:t>.</w:t>
-        <w:br/>
-      </w:r>
-    </w:p>
-    <w:p>
-      <w:r>
-        <w:t xml:space="preserve">20.  </w:t>
-      </w:r>
-      <w:r/>
-      <w:r>
-        <w:rPr>
-          <w:b/>
-          <w:u w:val="single"/>
-        </w:rPr>
-        <w:t>Hideshi Ooka</w:t>
-      </w:r>
-      <w:r>
-        <w:t>, Takumi Ishii, Kazuhito Hashimoto*, Ryuhei Nakamura*</w:t>
-      </w:r>
-      <w:r>
-        <w:rPr>
-          <w:b/>
-        </w:rPr>
-        <w:t xml:space="preserve"> "</w:t>
-      </w:r>
-      <w:r>
-        <w:rPr>
-          <w:b/>
-        </w:rPr>
-        <w:t>Light-Induced Cell Aggregation of Euglena Gracilis Towards Economically Feasible Biofuel Production</w:t>
-      </w:r>
-      <w:r>
-        <w:rPr>
-          <w:b/>
-        </w:rPr>
-        <w:t xml:space="preserve">" </w:t>
-      </w:r>
-      <w:r>
-        <w:rPr>
-          <w:i/>
-        </w:rPr>
-        <w:t>RSC Adv.</w:t>
-      </w:r>
-      <w:r>
-        <w:t xml:space="preserve">, </w:t>
-      </w:r>
-      <w:r>
-        <w:rPr>
-          <w:b/>
-        </w:rPr>
-        <w:t>2014</w:t>
-      </w:r>
-      <w:r>
-        <w:t xml:space="preserve">, </w:t>
-      </w:r>
-      <w:r>
-        <w:rPr>
-          <w:i/>
-        </w:rPr>
-        <w:t>4</w:t>
-      </w:r>
-      <w:r>
-        <w:t xml:space="preserve">, </w:t>
-      </w:r>
-      <w:r>
-        <w:t>20693--20698</w:t>
-      </w:r>
-      <w:r>
-        <w:t>.</w:t>
-        <w:br/>
-      </w:r>
-    </w:p>
-    <w:p>
-      <w:r>
-        <w:t xml:space="preserve">21.  </w:t>
-      </w:r>
-      <w:r/>
-      <w:r>
-        <w:rPr>
-          <w:b/>
-          <w:u w:val="single"/>
-        </w:rPr>
-        <w:t>Hideshi Ooka</w:t>
-      </w:r>
-      <w:r>
-        <w:t>*, Jun Huang, Kai S. Exner</w:t>
-      </w:r>
-      <w:r>
-        <w:rPr>
-          <w:b/>
-        </w:rPr>
-        <w:t xml:space="preserve"> "</w:t>
-      </w:r>
-      <w:r>
-        <w:rPr>
-          <w:b/>
-        </w:rPr>
-        <w:t>The Sabatier Principle in Electrocatalysis: Basics, Limitations, and Extensions</w:t>
-      </w:r>
-      <w:r>
-        <w:rPr>
-          <w:b/>
-        </w:rPr>
-        <w:t xml:space="preserve">" </w:t>
-      </w:r>
-      <w:r>
-        <w:rPr>
-          <w:i/>
-        </w:rPr>
-        <w:t>Front. Energ. Res.</w:t>
-      </w:r>
-      <w:r>
-        <w:t xml:space="preserve">, </w:t>
-      </w:r>
-      <w:r>
-        <w:rPr>
-          <w:b/>
-        </w:rPr>
-        <w:t>2021</w:t>
-      </w:r>
-      <w:r>
-        <w:t xml:space="preserve">, </w:t>
-      </w:r>
-      <w:r>
-        <w:rPr>
-          <w:i/>
-        </w:rPr>
-        <w:t>9</w:t>
-      </w:r>
-      <w:r>
-        <w:t xml:space="preserve">, </w:t>
-      </w:r>
-      <w:r>
-        <w:t>155</w:t>
-      </w:r>
-      <w:r>
-        <w:t>.</w:t>
-        <w:br/>
-      </w:r>
-    </w:p>
-    <w:p>
-      <w:r>
-        <w:t xml:space="preserve">22.  </w:t>
-      </w:r>
-      <w:r>
-        <w:t xml:space="preserve">Thomas Kadyk*, Jianping Xiao, </w:t>
-      </w:r>
-      <w:r>
-        <w:rPr>
-          <w:b/>
-          <w:u w:val="single"/>
-        </w:rPr>
-        <w:t>Hideshi Ooka</w:t>
-      </w:r>
-      <w:r>
-        <w:t>, Jun Huang, Kai S. Exner*</w:t>
-      </w:r>
-      <w:r>
-        <w:rPr>
-          <w:b/>
-        </w:rPr>
-        <w:t xml:space="preserve"> "</w:t>
-      </w:r>
-      <w:r>
-        <w:rPr>
-          <w:b/>
-        </w:rPr>
-        <w:t>Material and Composition Screening Approaches in Electrocatalysis and Battery Research</w:t>
-      </w:r>
-      <w:r>
-        <w:rPr>
-          <w:b/>
-        </w:rPr>
-        <w:t xml:space="preserve">" </w:t>
-      </w:r>
-      <w:r>
-        <w:rPr>
-          <w:i/>
-        </w:rPr>
-        <w:t>Front. Energ. Res.</w:t>
-      </w:r>
-      <w:r>
-        <w:t xml:space="preserve">, </w:t>
-      </w:r>
-      <w:r>
-        <w:rPr>
-          <w:b/>
-        </w:rPr>
-        <w:t>2021</w:t>
-      </w:r>
-      <w:r>
-        <w:t xml:space="preserve">, </w:t>
-      </w:r>
-      <w:r>
-        <w:rPr>
-          <w:i/>
-        </w:rPr>
-        <w:t>9</w:t>
-      </w:r>
-      <w:r>
-        <w:t xml:space="preserve">, </w:t>
-      </w:r>
-      <w:r>
-        <w:t>227</w:t>
-      </w:r>
-      <w:r>
-        <w:t>.</w:t>
-        <w:br/>
-      </w:r>
-    </w:p>
-    <w:p>
-      <w:r>
-        <w:t xml:space="preserve">23.  </w:t>
-      </w:r>
-      <w:r/>
-      <w:r>
-        <w:rPr>
-          <w:b/>
-          <w:u w:val="single"/>
-        </w:rPr>
-        <w:t>Hideshi Ooka</w:t>
-      </w:r>
-      <w:r>
-        <w:t>, Shawn E. McGlynn, Ryuhei Nakamura*</w:t>
-      </w:r>
-      <w:r>
-        <w:rPr>
-          <w:b/>
-        </w:rPr>
-        <w:t xml:space="preserve"> "</w:t>
-      </w:r>
-      <w:r>
-        <w:rPr>
-          <w:b/>
-        </w:rPr>
-        <w:t>Electrochemistry at Deep-Sea Hydrothermal Vents: Utilization of the Thermodynamic Driving Force Towards the Autotrophic Origin of Life</w:t>
-      </w:r>
-      <w:r>
-        <w:rPr>
-          <w:b/>
-        </w:rPr>
-        <w:t xml:space="preserve">" </w:t>
-      </w:r>
-      <w:r>
-        <w:rPr>
-          <w:i/>
-        </w:rPr>
-        <w:t>ChemElectroChem</w:t>
-      </w:r>
-      <w:r>
-        <w:t xml:space="preserve">, </w:t>
-      </w:r>
-      <w:r>
-        <w:rPr>
-          <w:b/>
-        </w:rPr>
-        <w:t>2019</w:t>
-      </w:r>
-      <w:r>
-        <w:t xml:space="preserve">, </w:t>
-      </w:r>
-      <w:r>
-        <w:rPr>
-          <w:i/>
-        </w:rPr>
-        <w:t>6</w:t>
-      </w:r>
-      <w:r>
-        <w:t xml:space="preserve">, </w:t>
-      </w:r>
-      <w:r>
-        <w:t>1316--1323</w:t>
-      </w:r>
-      <w:r>
-        <w:t>.</w:t>
-        <w:br/>
-      </w:r>
-    </w:p>
-    <w:p>
-      <w:r>
-        <w:t xml:space="preserve">24.  </w:t>
-      </w:r>
-      <w:r/>
-      <w:r>
-        <w:rPr>
-          <w:b/>
-          <w:u w:val="single"/>
-        </w:rPr>
-        <w:t>Hideshi Ooka</w:t>
-      </w:r>
-      <w:r>
-        <w:t>, Toshihiro Takashima, Akira Yamaguchi, Toru Hayashi, Ryuhei Nakamura*</w:t>
-      </w:r>
-      <w:r>
-        <w:rPr>
-          <w:b/>
-        </w:rPr>
-        <w:t xml:space="preserve"> "</w:t>
-      </w:r>
-      <w:r>
-        <w:rPr>
-          <w:b/>
-        </w:rPr>
-        <w:t>Element Strategy of Oxygen Evolution Electrocatalysis Based on In Situ Spectroelectrochemistry</w:t>
-      </w:r>
-      <w:r>
-        <w:rPr>
-          <w:b/>
-        </w:rPr>
-        <w:t xml:space="preserve">" </w:t>
-      </w:r>
-      <w:r>
-        <w:rPr>
-          <w:i/>
-        </w:rPr>
-        <w:t>Chem. Commun.</w:t>
-      </w:r>
-      <w:r>
-        <w:t xml:space="preserve">, </w:t>
-      </w:r>
-      <w:r>
-        <w:rPr>
-          <w:b/>
-        </w:rPr>
-        <w:t>2017</w:t>
-      </w:r>
-      <w:r>
-        <w:t xml:space="preserve">, </w:t>
-      </w:r>
-      <w:r>
-        <w:rPr>
-          <w:i/>
-        </w:rPr>
-        <w:t>53</w:t>
-      </w:r>
-      <w:r>
-        <w:t xml:space="preserve">, </w:t>
+        <w:t xml:space="preserve">), </w:t>
       </w:r>
       <w:r>
         <w:t>7149--7161</w:t>

</xml_diff>